<commit_message>
mise à jour BDD relation tables vidéo et production
</commit_message>
<xml_diff>
--- a/Documentation/Modèle MLD.docx
+++ b/Documentation/Modèle MLD.docx
@@ -139,86 +139,98 @@
         <w:rPr>
           <w:szCs w:val="28"/>
         </w:rPr>
-        <w:t xml:space="preserve">, </w:t>
-      </w:r>
-      <w:r>
-        <w:rPr>
-          <w:szCs w:val="28"/>
-        </w:rPr>
-        <w:t>#</w:t>
-      </w:r>
-      <w:proofErr w:type="spellStart"/>
+        <w:t>)</w:t>
+      </w:r>
+    </w:p>
+    <w:p>
+      <w:pPr>
+        <w:rPr>
+          <w:szCs w:val="28"/>
+        </w:rPr>
+      </w:pPr>
+      <w:proofErr w:type="gramStart"/>
+      <w:r>
+        <w:rPr>
+          <w:szCs w:val="28"/>
+        </w:rPr>
+        <w:t>REGARDER</w:t>
+      </w:r>
       <w:r>
         <w:rPr>
           <w:rStyle w:val="CECar"/>
           <w:u w:val="none"/>
         </w:rPr>
-        <w:t>id_prod</w:t>
-      </w:r>
-      <w:proofErr w:type="spellEnd"/>
-      <w:r>
-        <w:rPr>
-          <w:szCs w:val="28"/>
-        </w:rPr>
-        <w:t>)</w:t>
-      </w:r>
-    </w:p>
-    <w:p>
-      <w:pPr>
-        <w:rPr>
-          <w:szCs w:val="28"/>
-        </w:rPr>
-      </w:pPr>
-      <w:proofErr w:type="gramStart"/>
-      <w:r>
-        <w:rPr>
-          <w:szCs w:val="28"/>
-        </w:rPr>
-        <w:t>REGARDER</w:t>
-      </w:r>
+        <w:t>(</w:t>
+      </w:r>
+      <w:proofErr w:type="gramEnd"/>
       <w:r>
         <w:rPr>
           <w:rStyle w:val="CECar"/>
           <w:u w:val="none"/>
         </w:rPr>
-        <w:t>(</w:t>
-      </w:r>
-      <w:proofErr w:type="gramEnd"/>
+        <w:t>#</w:t>
+      </w:r>
+      <w:proofErr w:type="spellStart"/>
       <w:r>
         <w:rPr>
           <w:rStyle w:val="CECar"/>
           <w:u w:val="none"/>
         </w:rPr>
-        <w:t>#</w:t>
-      </w:r>
-      <w:proofErr w:type="spellStart"/>
+        <w:t>id_utilisateur</w:t>
+      </w:r>
+      <w:proofErr w:type="spellEnd"/>
       <w:r>
         <w:rPr>
           <w:rStyle w:val="CECar"/>
           <w:u w:val="none"/>
         </w:rPr>
-        <w:t>id_utilisateur</w:t>
-      </w:r>
-      <w:proofErr w:type="spellEnd"/>
+        <w:t xml:space="preserve">, </w:t>
+      </w:r>
       <w:r>
         <w:rPr>
           <w:rStyle w:val="CECar"/>
           <w:u w:val="none"/>
         </w:rPr>
-        <w:t xml:space="preserve">, </w:t>
-      </w:r>
+        <w:t>#</w:t>
+      </w:r>
+      <w:proofErr w:type="spellStart"/>
       <w:r>
         <w:rPr>
           <w:rStyle w:val="CECar"/>
           <w:u w:val="none"/>
         </w:rPr>
+        <w:t>id_video</w:t>
+      </w:r>
+      <w:proofErr w:type="spellEnd"/>
+      <w:r>
+        <w:rPr>
+          <w:szCs w:val="28"/>
+        </w:rPr>
+        <w:t>)</w:t>
+      </w:r>
+    </w:p>
+    <w:p>
+      <w:pPr>
+        <w:rPr>
+          <w:szCs w:val="28"/>
+        </w:rPr>
+      </w:pPr>
+      <w:r>
+        <w:rPr>
+          <w:szCs w:val="28"/>
+        </w:rPr>
+        <w:t>FILM (</w:t>
+      </w:r>
+      <w:r>
+        <w:rPr>
+          <w:rStyle w:val="CECPCar"/>
+        </w:rPr>
         <w:t>#</w:t>
       </w:r>
       <w:proofErr w:type="spellStart"/>
       <w:r>
         <w:rPr>
-          <w:rStyle w:val="CECar"/>
-          <w:u w:val="none"/>
+          <w:rStyle w:val="CECPCar"/>
         </w:rPr>
         <w:t>id_video</w:t>
       </w:r>
@@ -227,6 +239,12 @@
         <w:rPr>
           <w:szCs w:val="28"/>
         </w:rPr>
+        <w:t>, durée</w:t>
+      </w:r>
+      <w:r>
+        <w:rPr>
+          <w:szCs w:val="28"/>
+        </w:rPr>
         <w:t>)</w:t>
       </w:r>
     </w:p>
@@ -236,12 +254,20 @@
           <w:szCs w:val="28"/>
         </w:rPr>
       </w:pPr>
-      <w:r>
-        <w:rPr>
-          <w:szCs w:val="28"/>
-        </w:rPr>
-        <w:t>FILM (</w:t>
-      </w:r>
+      <w:proofErr w:type="gramStart"/>
+      <w:r>
+        <w:rPr>
+          <w:szCs w:val="28"/>
+        </w:rPr>
+        <w:t>SERIE</w:t>
+      </w:r>
+      <w:r>
+        <w:rPr>
+          <w:szCs w:val="28"/>
+        </w:rPr>
+        <w:t>(</w:t>
+      </w:r>
+      <w:proofErr w:type="gramEnd"/>
       <w:r>
         <w:rPr>
           <w:rStyle w:val="CECPCar"/>
@@ -260,8 +286,30 @@
         <w:rPr>
           <w:szCs w:val="28"/>
         </w:rPr>
-        <w:t>, durée</w:t>
-      </w:r>
+        <w:t xml:space="preserve">, </w:t>
+      </w:r>
+      <w:proofErr w:type="spellStart"/>
+      <w:r>
+        <w:rPr>
+          <w:szCs w:val="28"/>
+        </w:rPr>
+        <w:t>nb_saison</w:t>
+      </w:r>
+      <w:proofErr w:type="spellEnd"/>
+      <w:r>
+        <w:rPr>
+          <w:szCs w:val="28"/>
+        </w:rPr>
+        <w:t xml:space="preserve">, </w:t>
+      </w:r>
+      <w:proofErr w:type="spellStart"/>
+      <w:r>
+        <w:rPr>
+          <w:szCs w:val="28"/>
+        </w:rPr>
+        <w:t>nb_episode</w:t>
+      </w:r>
+      <w:proofErr w:type="spellEnd"/>
       <w:r>
         <w:rPr>
           <w:szCs w:val="28"/>
@@ -280,25 +328,46 @@
         <w:rPr>
           <w:szCs w:val="28"/>
         </w:rPr>
-        <w:t>SERIE</w:t>
-      </w:r>
-      <w:r>
-        <w:rPr>
-          <w:szCs w:val="28"/>
-        </w:rPr>
-        <w:t>(</w:t>
-      </w:r>
+        <w:t>PRODUCTION(</w:t>
+      </w:r>
+      <w:proofErr w:type="spellStart"/>
       <w:proofErr w:type="gramEnd"/>
       <w:r>
         <w:rPr>
-          <w:rStyle w:val="CECPCar"/>
-        </w:rPr>
-        <w:t>#</w:t>
-      </w:r>
-      <w:proofErr w:type="spellStart"/>
-      <w:r>
-        <w:rPr>
-          <w:rStyle w:val="CECPCar"/>
+          <w:rStyle w:val="CPCar"/>
+        </w:rPr>
+        <w:t>id_prod</w:t>
+      </w:r>
+      <w:proofErr w:type="spellEnd"/>
+      <w:r>
+        <w:rPr>
+          <w:szCs w:val="28"/>
+        </w:rPr>
+        <w:t>, nom</w:t>
+      </w:r>
+      <w:r>
+        <w:rPr>
+          <w:szCs w:val="28"/>
+        </w:rPr>
+        <w:t>)</w:t>
+      </w:r>
+    </w:p>
+    <w:p>
+      <w:pPr>
+        <w:rPr>
+          <w:szCs w:val="28"/>
+        </w:rPr>
+      </w:pPr>
+      <w:r>
+        <w:rPr>
+          <w:szCs w:val="28"/>
+        </w:rPr>
+        <w:t>PRODUIRE(#</w:t>
+      </w:r>
+      <w:proofErr w:type="spellStart"/>
+      <w:r>
+        <w:rPr>
+          <w:szCs w:val="28"/>
         </w:rPr>
         <w:t>id_video</w:t>
       </w:r>
@@ -307,71 +376,10 @@
         <w:rPr>
           <w:szCs w:val="28"/>
         </w:rPr>
-        <w:t xml:space="preserve">, </w:t>
-      </w:r>
-      <w:proofErr w:type="spellStart"/>
-      <w:r>
-        <w:rPr>
-          <w:szCs w:val="28"/>
-        </w:rPr>
-        <w:t>nb_saison</w:t>
-      </w:r>
-      <w:proofErr w:type="spellEnd"/>
-      <w:r>
-        <w:rPr>
-          <w:szCs w:val="28"/>
-        </w:rPr>
-        <w:t xml:space="preserve">, </w:t>
-      </w:r>
-      <w:proofErr w:type="spellStart"/>
-      <w:r>
-        <w:rPr>
-          <w:szCs w:val="28"/>
-        </w:rPr>
-        <w:t>nb_episode</w:t>
-      </w:r>
-      <w:proofErr w:type="spellEnd"/>
-      <w:r>
-        <w:rPr>
-          <w:szCs w:val="28"/>
-        </w:rPr>
-        <w:t>)</w:t>
-      </w:r>
-    </w:p>
-    <w:p>
-      <w:pPr>
-        <w:rPr>
-          <w:szCs w:val="28"/>
-        </w:rPr>
-      </w:pPr>
-      <w:r>
-        <w:rPr>
-          <w:szCs w:val="28"/>
-        </w:rPr>
-        <w:t>PRODUCTION(</w:t>
-      </w:r>
-      <w:proofErr w:type="spellStart"/>
-      <w:r>
-        <w:rPr>
-          <w:rStyle w:val="CPCar"/>
-        </w:rPr>
-        <w:t>id_prod</w:t>
-      </w:r>
-      <w:proofErr w:type="spellEnd"/>
-      <w:r>
-        <w:rPr>
-          <w:szCs w:val="28"/>
-        </w:rPr>
-        <w:t>, nom</w:t>
+        <w:t>, #id_prod)</w:t>
       </w:r>
       <w:bookmarkStart w:id="0" w:name="_GoBack"/>
       <w:bookmarkEnd w:id="0"/>
-      <w:r>
-        <w:rPr>
-          <w:szCs w:val="28"/>
-        </w:rPr>
-        <w:t>)</w:t>
-      </w:r>
     </w:p>
     <w:p>
       <w:pPr>
@@ -828,6 +836,7 @@
         <w:rPr>
           <w:szCs w:val="28"/>
         </w:rPr>
+        <w:lastRenderedPageBreak/>
         <w:t>PARTICIPER</w:t>
       </w:r>
       <w:r>

</xml_diff>

<commit_message>
Diag de classe: Ajouter association Scorer entre User et Vidéo
</commit_message>
<xml_diff>
--- a/Documentation/Modèle MLD.docx
+++ b/Documentation/Modèle MLD.docx
@@ -219,552 +219,138 @@
           <w:szCs w:val="24"/>
         </w:rPr>
       </w:pPr>
-      <w:proofErr w:type="gramStart"/>
-      <w:r>
-        <w:rPr>
-          <w:sz w:val="24"/>
-          <w:szCs w:val="24"/>
-        </w:rPr>
-        <w:t>REGARDER</w:t>
+      <w:r>
+        <w:rPr>
+          <w:sz w:val="24"/>
+          <w:szCs w:val="24"/>
+        </w:rPr>
+        <w:t>SCORER</w:t>
       </w:r>
       <w:r>
         <w:rPr>
           <w:rStyle w:val="CECar"/>
           <w:sz w:val="24"/>
           <w:szCs w:val="24"/>
+        </w:rPr>
+        <w:t>(</w:t>
+      </w:r>
+      <w:r>
+        <w:rPr>
+          <w:rStyle w:val="CECar"/>
+          <w:sz w:val="24"/>
+          <w:szCs w:val="24"/>
+        </w:rPr>
+        <w:t>#</w:t>
+      </w:r>
+      <w:proofErr w:type="spellStart"/>
+      <w:r>
+        <w:rPr>
+          <w:rStyle w:val="CECar"/>
+          <w:sz w:val="24"/>
+          <w:szCs w:val="24"/>
+        </w:rPr>
+        <w:t>id_utilisateur</w:t>
+      </w:r>
+      <w:proofErr w:type="spellEnd"/>
+      <w:r>
+        <w:rPr>
+          <w:rStyle w:val="CECar"/>
+          <w:sz w:val="24"/>
+          <w:szCs w:val="24"/>
           <w:u w:val="none"/>
         </w:rPr>
-        <w:t>(</w:t>
-      </w:r>
-      <w:proofErr w:type="gramEnd"/>
+        <w:t xml:space="preserve">, </w:t>
+      </w:r>
       <w:r>
         <w:rPr>
           <w:rStyle w:val="CECar"/>
           <w:sz w:val="24"/>
           <w:szCs w:val="24"/>
+        </w:rPr>
+        <w:t>#</w:t>
+      </w:r>
+      <w:proofErr w:type="spellStart"/>
+      <w:r>
+        <w:rPr>
+          <w:rStyle w:val="CECar"/>
+          <w:sz w:val="24"/>
+          <w:szCs w:val="24"/>
+        </w:rPr>
+        <w:t>id_video</w:t>
+      </w:r>
+      <w:proofErr w:type="spellEnd"/>
+      <w:r>
+        <w:rPr>
+          <w:rStyle w:val="CECar"/>
+          <w:sz w:val="24"/>
+          <w:szCs w:val="24"/>
           <w:u w:val="none"/>
         </w:rPr>
-        <w:t>#</w:t>
-      </w:r>
-      <w:proofErr w:type="spellStart"/>
-      <w:r>
-        <w:rPr>
-          <w:rStyle w:val="CECar"/>
-          <w:sz w:val="24"/>
-          <w:szCs w:val="24"/>
-          <w:u w:val="none"/>
-        </w:rPr>
-        <w:t>id_utilisateur</w:t>
-      </w:r>
-      <w:proofErr w:type="spellEnd"/>
-      <w:r>
-        <w:rPr>
-          <w:rStyle w:val="CECar"/>
-          <w:sz w:val="24"/>
-          <w:szCs w:val="24"/>
-          <w:u w:val="none"/>
-        </w:rPr>
-        <w:t xml:space="preserve">, </w:t>
-      </w:r>
-      <w:r>
-        <w:rPr>
-          <w:rStyle w:val="CECar"/>
-          <w:sz w:val="24"/>
-          <w:szCs w:val="24"/>
-          <w:u w:val="none"/>
-        </w:rPr>
-        <w:t>#</w:t>
-      </w:r>
-      <w:proofErr w:type="spellStart"/>
-      <w:r>
-        <w:rPr>
-          <w:rStyle w:val="CECar"/>
-          <w:sz w:val="24"/>
-          <w:szCs w:val="24"/>
-          <w:u w:val="none"/>
-        </w:rPr>
-        <w:t>id_video</w:t>
-      </w:r>
-      <w:proofErr w:type="spellEnd"/>
-      <w:r>
-        <w:rPr>
-          <w:sz w:val="24"/>
-          <w:szCs w:val="24"/>
-        </w:rPr>
-        <w:t>)</w:t>
-      </w:r>
-    </w:p>
-    <w:p>
-      <w:pPr>
-        <w:rPr>
-          <w:sz w:val="24"/>
-          <w:szCs w:val="24"/>
-        </w:rPr>
-      </w:pPr>
-      <w:r>
-        <w:rPr>
-          <w:sz w:val="24"/>
-          <w:szCs w:val="24"/>
-        </w:rPr>
-        <w:t>FILM (</w:t>
-      </w:r>
-      <w:r>
-        <w:rPr>
-          <w:rStyle w:val="CECPCar"/>
-          <w:sz w:val="24"/>
-          <w:szCs w:val="24"/>
-        </w:rPr>
-        <w:t>#</w:t>
-      </w:r>
-      <w:proofErr w:type="spellStart"/>
-      <w:r>
-        <w:rPr>
-          <w:rStyle w:val="CECPCar"/>
-          <w:sz w:val="24"/>
-          <w:szCs w:val="24"/>
-        </w:rPr>
-        <w:t>id_video</w:t>
-      </w:r>
-      <w:proofErr w:type="spellEnd"/>
-      <w:r>
-        <w:rPr>
-          <w:sz w:val="24"/>
-          <w:szCs w:val="24"/>
-        </w:rPr>
-        <w:t>, durée</w:t>
-      </w:r>
-      <w:r>
-        <w:rPr>
-          <w:sz w:val="24"/>
-          <w:szCs w:val="24"/>
-        </w:rPr>
-        <w:t>)</w:t>
-      </w:r>
-    </w:p>
-    <w:p>
-      <w:pPr>
-        <w:rPr>
-          <w:sz w:val="24"/>
-          <w:szCs w:val="24"/>
-        </w:rPr>
-      </w:pPr>
-      <w:proofErr w:type="gramStart"/>
-      <w:r>
-        <w:rPr>
-          <w:sz w:val="24"/>
-          <w:szCs w:val="24"/>
-        </w:rPr>
-        <w:t>SERIE(</w:t>
-      </w:r>
-      <w:proofErr w:type="gramEnd"/>
-      <w:r>
-        <w:rPr>
-          <w:rStyle w:val="CECPCar"/>
-          <w:sz w:val="24"/>
-          <w:szCs w:val="24"/>
-        </w:rPr>
-        <w:t>#</w:t>
-      </w:r>
-      <w:proofErr w:type="spellStart"/>
-      <w:r>
-        <w:rPr>
-          <w:rStyle w:val="CECPCar"/>
-          <w:sz w:val="24"/>
-          <w:szCs w:val="24"/>
-        </w:rPr>
-        <w:t>id_video</w:t>
-      </w:r>
-      <w:proofErr w:type="spellEnd"/>
-      <w:r>
-        <w:rPr>
-          <w:sz w:val="24"/>
-          <w:szCs w:val="24"/>
-        </w:rPr>
-        <w:t xml:space="preserve">, </w:t>
-      </w:r>
-      <w:proofErr w:type="spellStart"/>
-      <w:r>
-        <w:rPr>
-          <w:sz w:val="24"/>
-          <w:szCs w:val="24"/>
-        </w:rPr>
-        <w:t>nb_saison</w:t>
-      </w:r>
-      <w:proofErr w:type="spellEnd"/>
-      <w:r>
-        <w:rPr>
-          <w:sz w:val="24"/>
-          <w:szCs w:val="24"/>
-        </w:rPr>
-        <w:t xml:space="preserve">, </w:t>
-      </w:r>
-      <w:proofErr w:type="spellStart"/>
-      <w:r>
-        <w:rPr>
-          <w:sz w:val="24"/>
-          <w:szCs w:val="24"/>
-        </w:rPr>
-        <w:t>nb_episode</w:t>
-      </w:r>
-      <w:proofErr w:type="spellEnd"/>
-      <w:r>
-        <w:rPr>
-          <w:sz w:val="24"/>
-          <w:szCs w:val="24"/>
-        </w:rPr>
-        <w:t>)</w:t>
-      </w:r>
-    </w:p>
-    <w:p>
-      <w:pPr>
-        <w:rPr>
-          <w:sz w:val="24"/>
-          <w:szCs w:val="24"/>
-        </w:rPr>
-      </w:pPr>
-      <w:proofErr w:type="gramStart"/>
-      <w:r>
-        <w:rPr>
-          <w:sz w:val="24"/>
-          <w:szCs w:val="24"/>
-        </w:rPr>
-        <w:t>PRODUCTION(</w:t>
-      </w:r>
-      <w:proofErr w:type="spellStart"/>
-      <w:proofErr w:type="gramEnd"/>
-      <w:r>
-        <w:rPr>
-          <w:rStyle w:val="CPCar"/>
-          <w:sz w:val="24"/>
-          <w:szCs w:val="24"/>
-        </w:rPr>
-        <w:t>id_prod</w:t>
-      </w:r>
-      <w:proofErr w:type="spellEnd"/>
-      <w:r>
-        <w:rPr>
-          <w:sz w:val="24"/>
-          <w:szCs w:val="24"/>
-        </w:rPr>
-        <w:t>, nom</w:t>
-      </w:r>
-      <w:r>
-        <w:rPr>
-          <w:sz w:val="24"/>
-          <w:szCs w:val="24"/>
-        </w:rPr>
-        <w:t>)</w:t>
-      </w:r>
-    </w:p>
-    <w:p>
-      <w:pPr>
-        <w:rPr>
-          <w:sz w:val="24"/>
-          <w:szCs w:val="24"/>
-        </w:rPr>
-      </w:pPr>
-      <w:proofErr w:type="gramStart"/>
-      <w:r>
-        <w:rPr>
-          <w:sz w:val="24"/>
-          <w:szCs w:val="24"/>
-        </w:rPr>
-        <w:t>PRODUIRE(</w:t>
-      </w:r>
-      <w:proofErr w:type="gramEnd"/>
-      <w:r>
-        <w:rPr>
-          <w:sz w:val="24"/>
-          <w:szCs w:val="24"/>
-        </w:rPr>
-        <w:t>#</w:t>
-      </w:r>
-      <w:proofErr w:type="spellStart"/>
-      <w:r>
-        <w:rPr>
-          <w:sz w:val="24"/>
-          <w:szCs w:val="24"/>
-        </w:rPr>
-        <w:t>id_video</w:t>
-      </w:r>
-      <w:proofErr w:type="spellEnd"/>
-      <w:r>
-        <w:rPr>
-          <w:sz w:val="24"/>
-          <w:szCs w:val="24"/>
-        </w:rPr>
-        <w:t>, #</w:t>
-      </w:r>
-      <w:proofErr w:type="spellStart"/>
-      <w:r>
-        <w:rPr>
-          <w:sz w:val="24"/>
-          <w:szCs w:val="24"/>
-        </w:rPr>
-        <w:t>id_prod</w:t>
-      </w:r>
-      <w:proofErr w:type="spellEnd"/>
-      <w:r>
-        <w:rPr>
-          <w:sz w:val="24"/>
-          <w:szCs w:val="24"/>
-        </w:rPr>
-        <w:t>)</w:t>
-      </w:r>
-    </w:p>
-    <w:p>
-      <w:pPr>
-        <w:rPr>
-          <w:sz w:val="24"/>
-          <w:szCs w:val="24"/>
-        </w:rPr>
-      </w:pPr>
-      <w:proofErr w:type="gramStart"/>
-      <w:r>
-        <w:rPr>
-          <w:sz w:val="24"/>
-          <w:szCs w:val="24"/>
-        </w:rPr>
-        <w:t>SCORE(</w:t>
-      </w:r>
-      <w:proofErr w:type="spellStart"/>
-      <w:proofErr w:type="gramEnd"/>
-      <w:r>
-        <w:rPr>
-          <w:rStyle w:val="CPCar"/>
-          <w:sz w:val="24"/>
-          <w:szCs w:val="24"/>
-        </w:rPr>
-        <w:t>id_score</w:t>
-      </w:r>
-      <w:proofErr w:type="spellEnd"/>
-      <w:r>
-        <w:rPr>
-          <w:sz w:val="24"/>
-          <w:szCs w:val="24"/>
-        </w:rPr>
         <w:t>, note</w:t>
-      </w:r>
-      <w:r>
-        <w:rPr>
-          <w:sz w:val="24"/>
-          <w:szCs w:val="24"/>
-        </w:rPr>
-        <w:t>)</w:t>
-      </w:r>
-    </w:p>
-    <w:p>
-      <w:pPr>
-        <w:rPr>
-          <w:sz w:val="24"/>
-          <w:szCs w:val="24"/>
-        </w:rPr>
-      </w:pPr>
-      <w:proofErr w:type="gramStart"/>
-      <w:r>
-        <w:rPr>
-          <w:sz w:val="24"/>
-          <w:szCs w:val="24"/>
-        </w:rPr>
-        <w:t>SOURCE(</w:t>
-      </w:r>
-      <w:proofErr w:type="spellStart"/>
-      <w:proofErr w:type="gramEnd"/>
-      <w:r>
-        <w:rPr>
-          <w:rStyle w:val="CPCar"/>
-          <w:sz w:val="24"/>
-          <w:szCs w:val="24"/>
-        </w:rPr>
-        <w:t>id_source</w:t>
-      </w:r>
-      <w:proofErr w:type="spellEnd"/>
-      <w:r>
-        <w:rPr>
-          <w:sz w:val="24"/>
-          <w:szCs w:val="24"/>
-        </w:rPr>
-        <w:t xml:space="preserve">, </w:t>
-      </w:r>
-      <w:proofErr w:type="spellStart"/>
-      <w:r>
-        <w:rPr>
-          <w:sz w:val="24"/>
-          <w:szCs w:val="24"/>
-        </w:rPr>
-        <w:t>nom_source</w:t>
-      </w:r>
-      <w:proofErr w:type="spellEnd"/>
-      <w:r>
-        <w:rPr>
-          <w:sz w:val="24"/>
-          <w:szCs w:val="24"/>
-        </w:rPr>
-        <w:t xml:space="preserve">, </w:t>
-      </w:r>
-      <w:r>
-        <w:rPr>
-          <w:rStyle w:val="CECPCar"/>
-          <w:sz w:val="24"/>
-          <w:szCs w:val="24"/>
-        </w:rPr>
-        <w:t>#</w:t>
-      </w:r>
-      <w:proofErr w:type="spellStart"/>
-      <w:r>
-        <w:rPr>
-          <w:rStyle w:val="CECPCar"/>
-          <w:sz w:val="24"/>
-          <w:szCs w:val="24"/>
-        </w:rPr>
-        <w:t>id_scor</w:t>
-      </w:r>
-      <w:r>
-        <w:rPr>
-          <w:rStyle w:val="CECPCar"/>
-          <w:sz w:val="24"/>
-          <w:szCs w:val="24"/>
-        </w:rPr>
-        <w:t>e</w:t>
-      </w:r>
-      <w:proofErr w:type="spellEnd"/>
-      <w:r>
-        <w:rPr>
-          <w:sz w:val="24"/>
-          <w:szCs w:val="24"/>
-        </w:rPr>
-        <w:t>)</w:t>
-      </w:r>
-    </w:p>
-    <w:p>
-      <w:pPr>
-        <w:rPr>
-          <w:sz w:val="24"/>
-          <w:szCs w:val="24"/>
-        </w:rPr>
-      </w:pPr>
-      <w:proofErr w:type="gramStart"/>
-      <w:r>
-        <w:rPr>
-          <w:sz w:val="24"/>
-          <w:szCs w:val="24"/>
-        </w:rPr>
-        <w:t>PLATEFORME(</w:t>
-      </w:r>
-      <w:proofErr w:type="spellStart"/>
-      <w:proofErr w:type="gramEnd"/>
-      <w:r>
-        <w:rPr>
-          <w:rStyle w:val="CPCar"/>
-          <w:sz w:val="24"/>
-          <w:szCs w:val="24"/>
-        </w:rPr>
-        <w:t>id_plateforme</w:t>
-      </w:r>
-      <w:proofErr w:type="spellEnd"/>
-      <w:r>
-        <w:rPr>
-          <w:sz w:val="24"/>
-          <w:szCs w:val="24"/>
-        </w:rPr>
-        <w:t>, nom, redirection, logo</w:t>
-      </w:r>
-      <w:r>
-        <w:rPr>
-          <w:sz w:val="24"/>
-          <w:szCs w:val="24"/>
-        </w:rPr>
-        <w:t>)</w:t>
-      </w:r>
-    </w:p>
-    <w:p>
-      <w:pPr>
-        <w:rPr>
-          <w:sz w:val="24"/>
-          <w:szCs w:val="24"/>
-        </w:rPr>
-      </w:pPr>
-      <w:proofErr w:type="gramStart"/>
-      <w:r>
-        <w:rPr>
-          <w:sz w:val="24"/>
-          <w:szCs w:val="24"/>
-        </w:rPr>
-        <w:t>DIFFUSER</w:t>
-      </w:r>
-      <w:r>
-        <w:rPr>
-          <w:rStyle w:val="CECPCar"/>
-          <w:sz w:val="24"/>
-          <w:szCs w:val="24"/>
-        </w:rPr>
-        <w:t>(</w:t>
-      </w:r>
-      <w:proofErr w:type="gramEnd"/>
-      <w:r>
-        <w:rPr>
-          <w:rStyle w:val="CECPCar"/>
-          <w:sz w:val="24"/>
-          <w:szCs w:val="24"/>
-          <w:u w:val="none"/>
-        </w:rPr>
-        <w:t>#</w:t>
-      </w:r>
-      <w:proofErr w:type="spellStart"/>
-      <w:r>
-        <w:rPr>
-          <w:rStyle w:val="CECPCar"/>
-          <w:sz w:val="24"/>
-          <w:szCs w:val="24"/>
-          <w:u w:val="none"/>
-        </w:rPr>
-        <w:t>id_video</w:t>
-      </w:r>
-      <w:proofErr w:type="spellEnd"/>
-      <w:r>
-        <w:rPr>
-          <w:rStyle w:val="CECPCar"/>
-          <w:sz w:val="24"/>
-          <w:szCs w:val="24"/>
-          <w:u w:val="none"/>
-        </w:rPr>
-        <w:t xml:space="preserve">, </w:t>
-      </w:r>
-      <w:r>
-        <w:rPr>
-          <w:rStyle w:val="CECPCar"/>
-          <w:sz w:val="24"/>
-          <w:szCs w:val="24"/>
-          <w:u w:val="none"/>
-        </w:rPr>
-        <w:t>#</w:t>
-      </w:r>
-      <w:proofErr w:type="spellStart"/>
-      <w:r>
-        <w:rPr>
-          <w:rStyle w:val="CECPCar"/>
-          <w:sz w:val="24"/>
-          <w:szCs w:val="24"/>
-          <w:u w:val="none"/>
-        </w:rPr>
-        <w:t>id_plateforme</w:t>
-      </w:r>
-      <w:proofErr w:type="spellEnd"/>
-      <w:r>
-        <w:rPr>
-          <w:sz w:val="24"/>
-          <w:szCs w:val="24"/>
-        </w:rPr>
-        <w:t>)</w:t>
       </w:r>
       <w:bookmarkStart w:id="0" w:name="_GoBack"/>
       <w:bookmarkEnd w:id="0"/>
-    </w:p>
-    <w:p>
-      <w:pPr>
-        <w:rPr>
-          <w:sz w:val="24"/>
-          <w:szCs w:val="24"/>
+      <w:r>
+        <w:rPr>
+          <w:sz w:val="24"/>
+          <w:szCs w:val="24"/>
+        </w:rPr>
+        <w:t>)</w:t>
+      </w:r>
+    </w:p>
+    <w:p>
+      <w:pPr>
+        <w:rPr>
+          <w:sz w:val="24"/>
+          <w:szCs w:val="24"/>
+        </w:rPr>
+      </w:pPr>
+      <w:r>
+        <w:rPr>
+          <w:sz w:val="24"/>
+          <w:szCs w:val="24"/>
+        </w:rPr>
+        <w:t>FILM (</w:t>
+      </w:r>
+      <w:r>
+        <w:rPr>
+          <w:rStyle w:val="CECPCar"/>
+          <w:sz w:val="24"/>
+          <w:szCs w:val="24"/>
+        </w:rPr>
+        <w:t>#</w:t>
+      </w:r>
+      <w:proofErr w:type="spellStart"/>
+      <w:r>
+        <w:rPr>
+          <w:rStyle w:val="CECPCar"/>
+          <w:sz w:val="24"/>
+          <w:szCs w:val="24"/>
+        </w:rPr>
+        <w:t>id_video</w:t>
+      </w:r>
+      <w:proofErr w:type="spellEnd"/>
+      <w:r>
+        <w:rPr>
+          <w:sz w:val="24"/>
+          <w:szCs w:val="24"/>
+        </w:rPr>
+        <w:t>, durée</w:t>
+      </w:r>
+      <w:r>
+        <w:rPr>
+          <w:sz w:val="24"/>
+          <w:szCs w:val="24"/>
+        </w:rPr>
+        <w:t>)</w:t>
+      </w:r>
+    </w:p>
+    <w:p>
+      <w:pPr>
+        <w:rPr>
+          <w:sz w:val="24"/>
+          <w:szCs w:val="24"/>
+          <w:lang w:val="en-US"/>
         </w:rPr>
       </w:pPr>
       <w:proofErr w:type="gramStart"/>
@@ -772,6 +358,474 @@
         <w:rPr>
           <w:sz w:val="24"/>
           <w:szCs w:val="24"/>
+          <w:lang w:val="en-US"/>
+        </w:rPr>
+        <w:t>SERIE(</w:t>
+      </w:r>
+      <w:proofErr w:type="gramEnd"/>
+      <w:r>
+        <w:rPr>
+          <w:rStyle w:val="CECPCar"/>
+          <w:sz w:val="24"/>
+          <w:szCs w:val="24"/>
+          <w:lang w:val="en-US"/>
+        </w:rPr>
+        <w:t>#</w:t>
+      </w:r>
+      <w:proofErr w:type="spellStart"/>
+      <w:r>
+        <w:rPr>
+          <w:rStyle w:val="CECPCar"/>
+          <w:sz w:val="24"/>
+          <w:szCs w:val="24"/>
+          <w:lang w:val="en-US"/>
+        </w:rPr>
+        <w:t>id_video</w:t>
+      </w:r>
+      <w:proofErr w:type="spellEnd"/>
+      <w:r>
+        <w:rPr>
+          <w:sz w:val="24"/>
+          <w:szCs w:val="24"/>
+          <w:lang w:val="en-US"/>
+        </w:rPr>
+        <w:t xml:space="preserve">, </w:t>
+      </w:r>
+      <w:proofErr w:type="spellStart"/>
+      <w:r>
+        <w:rPr>
+          <w:sz w:val="24"/>
+          <w:szCs w:val="24"/>
+          <w:lang w:val="en-US"/>
+        </w:rPr>
+        <w:t>nb_saison</w:t>
+      </w:r>
+      <w:proofErr w:type="spellEnd"/>
+      <w:r>
+        <w:rPr>
+          <w:sz w:val="24"/>
+          <w:szCs w:val="24"/>
+          <w:lang w:val="en-US"/>
+        </w:rPr>
+        <w:t xml:space="preserve">, </w:t>
+      </w:r>
+      <w:proofErr w:type="spellStart"/>
+      <w:r>
+        <w:rPr>
+          <w:sz w:val="24"/>
+          <w:szCs w:val="24"/>
+          <w:lang w:val="en-US"/>
+        </w:rPr>
+        <w:t>nb_episode</w:t>
+      </w:r>
+      <w:proofErr w:type="spellEnd"/>
+      <w:r>
+        <w:rPr>
+          <w:sz w:val="24"/>
+          <w:szCs w:val="24"/>
+          <w:lang w:val="en-US"/>
+        </w:rPr>
+        <w:t>)</w:t>
+      </w:r>
+    </w:p>
+    <w:p>
+      <w:pPr>
+        <w:rPr>
+          <w:sz w:val="24"/>
+          <w:szCs w:val="24"/>
+          <w:lang w:val="en-US"/>
+        </w:rPr>
+      </w:pPr>
+      <w:proofErr w:type="gramStart"/>
+      <w:r>
+        <w:rPr>
+          <w:sz w:val="24"/>
+          <w:szCs w:val="24"/>
+          <w:lang w:val="en-US"/>
+        </w:rPr>
+        <w:t>PRODUCTION(</w:t>
+      </w:r>
+      <w:proofErr w:type="spellStart"/>
+      <w:proofErr w:type="gramEnd"/>
+      <w:r>
+        <w:rPr>
+          <w:rStyle w:val="CPCar"/>
+          <w:sz w:val="24"/>
+          <w:szCs w:val="24"/>
+          <w:lang w:val="en-US"/>
+        </w:rPr>
+        <w:t>id_prod</w:t>
+      </w:r>
+      <w:proofErr w:type="spellEnd"/>
+      <w:r>
+        <w:rPr>
+          <w:sz w:val="24"/>
+          <w:szCs w:val="24"/>
+          <w:lang w:val="en-US"/>
+        </w:rPr>
+        <w:t>, nom</w:t>
+      </w:r>
+      <w:r>
+        <w:rPr>
+          <w:sz w:val="24"/>
+          <w:szCs w:val="24"/>
+          <w:lang w:val="en-US"/>
+        </w:rPr>
+        <w:t>)</w:t>
+      </w:r>
+    </w:p>
+    <w:p>
+      <w:pPr>
+        <w:rPr>
+          <w:sz w:val="24"/>
+          <w:szCs w:val="24"/>
+          <w:lang w:val="en-US"/>
+        </w:rPr>
+      </w:pPr>
+      <w:proofErr w:type="gramStart"/>
+      <w:r>
+        <w:rPr>
+          <w:sz w:val="24"/>
+          <w:szCs w:val="24"/>
+          <w:lang w:val="en-US"/>
+        </w:rPr>
+        <w:t>PRODUIRE(</w:t>
+      </w:r>
+      <w:proofErr w:type="gramEnd"/>
+      <w:r>
+        <w:rPr>
+          <w:sz w:val="24"/>
+          <w:szCs w:val="24"/>
+          <w:lang w:val="en-US"/>
+        </w:rPr>
+        <w:t>#</w:t>
+      </w:r>
+      <w:proofErr w:type="spellStart"/>
+      <w:r>
+        <w:rPr>
+          <w:sz w:val="24"/>
+          <w:szCs w:val="24"/>
+          <w:lang w:val="en-US"/>
+        </w:rPr>
+        <w:t>id_video</w:t>
+      </w:r>
+      <w:proofErr w:type="spellEnd"/>
+      <w:r>
+        <w:rPr>
+          <w:sz w:val="24"/>
+          <w:szCs w:val="24"/>
+          <w:lang w:val="en-US"/>
+        </w:rPr>
+        <w:t>, #</w:t>
+      </w:r>
+      <w:proofErr w:type="spellStart"/>
+      <w:r>
+        <w:rPr>
+          <w:sz w:val="24"/>
+          <w:szCs w:val="24"/>
+          <w:lang w:val="en-US"/>
+        </w:rPr>
+        <w:t>id_prod</w:t>
+      </w:r>
+      <w:proofErr w:type="spellEnd"/>
+      <w:r>
+        <w:rPr>
+          <w:sz w:val="24"/>
+          <w:szCs w:val="24"/>
+          <w:lang w:val="en-US"/>
+        </w:rPr>
+        <w:t>)</w:t>
+      </w:r>
+    </w:p>
+    <w:p>
+      <w:pPr>
+        <w:rPr>
+          <w:sz w:val="24"/>
+          <w:szCs w:val="24"/>
+          <w:lang w:val="en-US"/>
+        </w:rPr>
+      </w:pPr>
+      <w:proofErr w:type="gramStart"/>
+      <w:r>
+        <w:rPr>
+          <w:sz w:val="24"/>
+          <w:szCs w:val="24"/>
+          <w:lang w:val="en-US"/>
+        </w:rPr>
+        <w:t>SCORE(</w:t>
+      </w:r>
+      <w:proofErr w:type="spellStart"/>
+      <w:proofErr w:type="gramEnd"/>
+      <w:r>
+        <w:rPr>
+          <w:rStyle w:val="CPCar"/>
+          <w:sz w:val="24"/>
+          <w:szCs w:val="24"/>
+          <w:lang w:val="en-US"/>
+        </w:rPr>
+        <w:t>id_score</w:t>
+      </w:r>
+      <w:proofErr w:type="spellEnd"/>
+      <w:r>
+        <w:rPr>
+          <w:sz w:val="24"/>
+          <w:szCs w:val="24"/>
+          <w:lang w:val="en-US"/>
+        </w:rPr>
+        <w:t>, note</w:t>
+      </w:r>
+      <w:r>
+        <w:rPr>
+          <w:sz w:val="24"/>
+          <w:szCs w:val="24"/>
+          <w:lang w:val="en-US"/>
+        </w:rPr>
+        <w:t>)</w:t>
+      </w:r>
+    </w:p>
+    <w:p>
+      <w:pPr>
+        <w:rPr>
+          <w:sz w:val="24"/>
+          <w:szCs w:val="24"/>
+          <w:lang w:val="en-US"/>
+        </w:rPr>
+      </w:pPr>
+      <w:proofErr w:type="gramStart"/>
+      <w:r>
+        <w:rPr>
+          <w:sz w:val="24"/>
+          <w:szCs w:val="24"/>
+          <w:lang w:val="en-US"/>
+        </w:rPr>
+        <w:t>SOURCE(</w:t>
+      </w:r>
+      <w:proofErr w:type="spellStart"/>
+      <w:proofErr w:type="gramEnd"/>
+      <w:r>
+        <w:rPr>
+          <w:rStyle w:val="CPCar"/>
+          <w:sz w:val="24"/>
+          <w:szCs w:val="24"/>
+          <w:lang w:val="en-US"/>
+        </w:rPr>
+        <w:t>id_source</w:t>
+      </w:r>
+      <w:proofErr w:type="spellEnd"/>
+      <w:r>
+        <w:rPr>
+          <w:sz w:val="24"/>
+          <w:szCs w:val="24"/>
+          <w:lang w:val="en-US"/>
+        </w:rPr>
+        <w:t xml:space="preserve">, </w:t>
+      </w:r>
+      <w:proofErr w:type="spellStart"/>
+      <w:r>
+        <w:rPr>
+          <w:sz w:val="24"/>
+          <w:szCs w:val="24"/>
+          <w:lang w:val="en-US"/>
+        </w:rPr>
+        <w:t>nom_source</w:t>
+      </w:r>
+      <w:proofErr w:type="spellEnd"/>
+      <w:r>
+        <w:rPr>
+          <w:sz w:val="24"/>
+          <w:szCs w:val="24"/>
+          <w:lang w:val="en-US"/>
+        </w:rPr>
+        <w:t xml:space="preserve">, </w:t>
+      </w:r>
+      <w:r>
+        <w:rPr>
+          <w:rStyle w:val="CECPCar"/>
+          <w:sz w:val="24"/>
+          <w:szCs w:val="24"/>
+          <w:lang w:val="en-US"/>
+        </w:rPr>
+        <w:t>#</w:t>
+      </w:r>
+      <w:proofErr w:type="spellStart"/>
+      <w:r>
+        <w:rPr>
+          <w:rStyle w:val="CECPCar"/>
+          <w:sz w:val="24"/>
+          <w:szCs w:val="24"/>
+          <w:lang w:val="en-US"/>
+        </w:rPr>
+        <w:t>id_scor</w:t>
+      </w:r>
+      <w:r>
+        <w:rPr>
+          <w:rStyle w:val="CECPCar"/>
+          <w:sz w:val="24"/>
+          <w:szCs w:val="24"/>
+          <w:lang w:val="en-US"/>
+        </w:rPr>
+        <w:t>e</w:t>
+      </w:r>
+      <w:proofErr w:type="spellEnd"/>
+      <w:r>
+        <w:rPr>
+          <w:sz w:val="24"/>
+          <w:szCs w:val="24"/>
+          <w:lang w:val="en-US"/>
+        </w:rPr>
+        <w:t>)</w:t>
+      </w:r>
+    </w:p>
+    <w:p>
+      <w:pPr>
+        <w:rPr>
+          <w:sz w:val="24"/>
+          <w:szCs w:val="24"/>
+          <w:lang w:val="en-US"/>
+        </w:rPr>
+      </w:pPr>
+      <w:proofErr w:type="gramStart"/>
+      <w:r>
+        <w:rPr>
+          <w:sz w:val="24"/>
+          <w:szCs w:val="24"/>
+          <w:lang w:val="en-US"/>
+        </w:rPr>
+        <w:t>PLATEFORME(</w:t>
+      </w:r>
+      <w:proofErr w:type="spellStart"/>
+      <w:proofErr w:type="gramEnd"/>
+      <w:r>
+        <w:rPr>
+          <w:rStyle w:val="CPCar"/>
+          <w:sz w:val="24"/>
+          <w:szCs w:val="24"/>
+          <w:lang w:val="en-US"/>
+        </w:rPr>
+        <w:t>id_plateforme</w:t>
+      </w:r>
+      <w:proofErr w:type="spellEnd"/>
+      <w:r>
+        <w:rPr>
+          <w:sz w:val="24"/>
+          <w:szCs w:val="24"/>
+          <w:lang w:val="en-US"/>
+        </w:rPr>
+        <w:t>, nom, redirection, logo</w:t>
+      </w:r>
+      <w:r>
+        <w:rPr>
+          <w:sz w:val="24"/>
+          <w:szCs w:val="24"/>
+          <w:lang w:val="en-US"/>
+        </w:rPr>
+        <w:t>)</w:t>
+      </w:r>
+    </w:p>
+    <w:p>
+      <w:pPr>
+        <w:rPr>
+          <w:sz w:val="24"/>
+          <w:szCs w:val="24"/>
+          <w:lang w:val="en-US"/>
+        </w:rPr>
+      </w:pPr>
+      <w:proofErr w:type="gramStart"/>
+      <w:r>
+        <w:rPr>
+          <w:sz w:val="24"/>
+          <w:szCs w:val="24"/>
+          <w:lang w:val="en-US"/>
+        </w:rPr>
+        <w:t>DIFFUSER</w:t>
+      </w:r>
+      <w:r>
+        <w:rPr>
+          <w:rStyle w:val="CECPCar"/>
+          <w:sz w:val="24"/>
+          <w:szCs w:val="24"/>
+          <w:lang w:val="en-US"/>
+        </w:rPr>
+        <w:t>(</w:t>
+      </w:r>
+      <w:proofErr w:type="gramEnd"/>
+      <w:r>
+        <w:rPr>
+          <w:rStyle w:val="CECPCar"/>
+          <w:sz w:val="24"/>
+          <w:szCs w:val="24"/>
+          <w:u w:val="none"/>
+          <w:lang w:val="en-US"/>
+        </w:rPr>
+        <w:t>#</w:t>
+      </w:r>
+      <w:proofErr w:type="spellStart"/>
+      <w:r>
+        <w:rPr>
+          <w:rStyle w:val="CECPCar"/>
+          <w:sz w:val="24"/>
+          <w:szCs w:val="24"/>
+          <w:u w:val="none"/>
+          <w:lang w:val="en-US"/>
+        </w:rPr>
+        <w:t>id_video</w:t>
+      </w:r>
+      <w:proofErr w:type="spellEnd"/>
+      <w:r>
+        <w:rPr>
+          <w:rStyle w:val="CECPCar"/>
+          <w:sz w:val="24"/>
+          <w:szCs w:val="24"/>
+          <w:u w:val="none"/>
+          <w:lang w:val="en-US"/>
+        </w:rPr>
+        <w:t xml:space="preserve">, </w:t>
+      </w:r>
+      <w:r>
+        <w:rPr>
+          <w:rStyle w:val="CECPCar"/>
+          <w:sz w:val="24"/>
+          <w:szCs w:val="24"/>
+          <w:u w:val="none"/>
+          <w:lang w:val="en-US"/>
+        </w:rPr>
+        <w:t>#</w:t>
+      </w:r>
+      <w:proofErr w:type="spellStart"/>
+      <w:r>
+        <w:rPr>
+          <w:rStyle w:val="CECPCar"/>
+          <w:sz w:val="24"/>
+          <w:szCs w:val="24"/>
+          <w:u w:val="none"/>
+          <w:lang w:val="en-US"/>
+        </w:rPr>
+        <w:t>id_plateforme</w:t>
+      </w:r>
+      <w:proofErr w:type="spellEnd"/>
+      <w:r>
+        <w:rPr>
+          <w:sz w:val="24"/>
+          <w:szCs w:val="24"/>
+          <w:lang w:val="en-US"/>
+        </w:rPr>
+        <w:t>)</w:t>
+      </w:r>
+    </w:p>
+    <w:p>
+      <w:pPr>
+        <w:rPr>
+          <w:sz w:val="24"/>
+          <w:szCs w:val="24"/>
+          <w:lang w:val="en-US"/>
+        </w:rPr>
+      </w:pPr>
+      <w:proofErr w:type="gramStart"/>
+      <w:r>
+        <w:rPr>
+          <w:sz w:val="24"/>
+          <w:szCs w:val="24"/>
+          <w:lang w:val="en-US"/>
         </w:rPr>
         <w:t>CATEGORIE(</w:t>
       </w:r>
@@ -782,6 +836,7 @@
           <w:rStyle w:val="CPCar"/>
           <w:sz w:val="24"/>
           <w:szCs w:val="24"/>
+          <w:lang w:val="en-US"/>
         </w:rPr>
         <w:t>id_categ</w:t>
       </w:r>
@@ -790,13 +845,25 @@
         <w:rPr>
           <w:sz w:val="24"/>
           <w:szCs w:val="24"/>
-        </w:rPr>
-        <w:t>, libellé</w:t>
-      </w:r>
-      <w:r>
-        <w:rPr>
-          <w:sz w:val="24"/>
-          <w:szCs w:val="24"/>
+          <w:lang w:val="en-US"/>
+        </w:rPr>
+        <w:t xml:space="preserve">, </w:t>
+      </w:r>
+      <w:proofErr w:type="spellStart"/>
+      <w:r>
+        <w:rPr>
+          <w:sz w:val="24"/>
+          <w:szCs w:val="24"/>
+          <w:lang w:val="en-US"/>
+        </w:rPr>
+        <w:t>libellé</w:t>
+      </w:r>
+      <w:proofErr w:type="spellEnd"/>
+      <w:r>
+        <w:rPr>
+          <w:sz w:val="24"/>
+          <w:szCs w:val="24"/>
+          <w:lang w:val="en-US"/>
         </w:rPr>
         <w:t>)</w:t>
       </w:r>
@@ -806,6 +873,7 @@
         <w:rPr>
           <w:sz w:val="24"/>
           <w:szCs w:val="24"/>
+          <w:lang w:val="en-US"/>
         </w:rPr>
       </w:pPr>
       <w:proofErr w:type="gramStart"/>
@@ -813,6 +881,7 @@
         <w:rPr>
           <w:sz w:val="24"/>
           <w:szCs w:val="24"/>
+          <w:lang w:val="en-US"/>
         </w:rPr>
         <w:t>APPARTENIR(</w:t>
       </w:r>
@@ -823,6 +892,7 @@
           <w:sz w:val="24"/>
           <w:szCs w:val="24"/>
           <w:u w:val="none"/>
+          <w:lang w:val="en-US"/>
         </w:rPr>
         <w:t>#</w:t>
       </w:r>
@@ -833,6 +903,7 @@
           <w:sz w:val="24"/>
           <w:szCs w:val="24"/>
           <w:u w:val="none"/>
+          <w:lang w:val="en-US"/>
         </w:rPr>
         <w:t>id_video</w:t>
       </w:r>
@@ -843,6 +914,7 @@
           <w:sz w:val="24"/>
           <w:szCs w:val="24"/>
           <w:u w:val="none"/>
+          <w:lang w:val="en-US"/>
         </w:rPr>
         <w:t xml:space="preserve">, </w:t>
       </w:r>
@@ -852,6 +924,7 @@
           <w:sz w:val="24"/>
           <w:szCs w:val="24"/>
           <w:u w:val="none"/>
+          <w:lang w:val="en-US"/>
         </w:rPr>
         <w:t>#</w:t>
       </w:r>
@@ -862,6 +935,7 @@
           <w:sz w:val="24"/>
           <w:szCs w:val="24"/>
           <w:u w:val="none"/>
+          <w:lang w:val="en-US"/>
         </w:rPr>
         <w:t>id_categ</w:t>
       </w:r>
@@ -870,6 +944,7 @@
         <w:rPr>
           <w:sz w:val="24"/>
           <w:szCs w:val="24"/>
+          <w:lang w:val="en-US"/>
         </w:rPr>
         <w:t>)</w:t>
       </w:r>
@@ -1036,6 +1111,7 @@
         <w:rPr>
           <w:sz w:val="24"/>
           <w:szCs w:val="24"/>
+          <w:lang w:val="en-US"/>
         </w:rPr>
       </w:pPr>
       <w:proofErr w:type="gramStart"/>
@@ -1043,6 +1119,7 @@
         <w:rPr>
           <w:sz w:val="24"/>
           <w:szCs w:val="24"/>
+          <w:lang w:val="en-US"/>
         </w:rPr>
         <w:t>POSSEDER(</w:t>
       </w:r>
@@ -1052,6 +1129,7 @@
           <w:i/>
           <w:sz w:val="24"/>
           <w:szCs w:val="24"/>
+          <w:lang w:val="en-US"/>
         </w:rPr>
         <w:t>#</w:t>
       </w:r>
@@ -1061,6 +1139,7 @@
           <w:i/>
           <w:sz w:val="24"/>
           <w:szCs w:val="24"/>
+          <w:lang w:val="en-US"/>
         </w:rPr>
         <w:t>id_personne</w:t>
       </w:r>
@@ -1070,6 +1149,7 @@
           <w:i/>
           <w:sz w:val="24"/>
           <w:szCs w:val="24"/>
+          <w:lang w:val="en-US"/>
         </w:rPr>
         <w:t xml:space="preserve">, </w:t>
       </w:r>
@@ -1078,6 +1158,7 @@
           <w:i/>
           <w:sz w:val="24"/>
           <w:szCs w:val="24"/>
+          <w:lang w:val="en-US"/>
         </w:rPr>
         <w:t>#</w:t>
       </w:r>
@@ -1087,6 +1168,7 @@
           <w:i/>
           <w:sz w:val="24"/>
           <w:szCs w:val="24"/>
+          <w:lang w:val="en-US"/>
         </w:rPr>
         <w:t>id_role</w:t>
       </w:r>
@@ -1095,6 +1177,7 @@
         <w:rPr>
           <w:sz w:val="24"/>
           <w:szCs w:val="24"/>
+          <w:lang w:val="en-US"/>
         </w:rPr>
         <w:t>)</w:t>
       </w:r>

</xml_diff>

<commit_message>
ajouter table rating dans le diag de classe et dans MLD
</commit_message>
<xml_diff>
--- a/Documentation/Modèle MLD.docx
+++ b/Documentation/Modèle MLD.docx
@@ -146,12 +146,14 @@
         <w:rPr>
           <w:sz w:val="24"/>
           <w:szCs w:val="24"/>
-        </w:rPr>
-      </w:pPr>
-      <w:r>
-        <w:rPr>
-          <w:sz w:val="24"/>
-          <w:szCs w:val="24"/>
+          <w:lang w:val="en-US"/>
+        </w:rPr>
+      </w:pPr>
+      <w:r>
+        <w:rPr>
+          <w:sz w:val="24"/>
+          <w:szCs w:val="24"/>
+          <w:lang w:val="en-US"/>
         </w:rPr>
         <w:t>VIDEO (</w:t>
       </w:r>
@@ -161,6 +163,7 @@
           <w:rStyle w:val="CPCar"/>
           <w:sz w:val="24"/>
           <w:szCs w:val="24"/>
+          <w:lang w:val="en-US"/>
         </w:rPr>
         <w:t>id_video</w:t>
       </w:r>
@@ -169,14 +172,34 @@
         <w:rPr>
           <w:sz w:val="24"/>
           <w:szCs w:val="24"/>
-        </w:rPr>
-        <w:t xml:space="preserve">, titre, </w:t>
-      </w:r>
-      <w:proofErr w:type="spellStart"/>
-      <w:r>
-        <w:rPr>
-          <w:sz w:val="24"/>
-          <w:szCs w:val="24"/>
+          <w:lang w:val="en-US"/>
+        </w:rPr>
+        <w:t xml:space="preserve">, </w:t>
+      </w:r>
+      <w:proofErr w:type="spellStart"/>
+      <w:r>
+        <w:rPr>
+          <w:sz w:val="24"/>
+          <w:szCs w:val="24"/>
+          <w:lang w:val="en-US"/>
+        </w:rPr>
+        <w:t>titre</w:t>
+      </w:r>
+      <w:proofErr w:type="spellEnd"/>
+      <w:r>
+        <w:rPr>
+          <w:sz w:val="24"/>
+          <w:szCs w:val="24"/>
+          <w:lang w:val="en-US"/>
+        </w:rPr>
+        <w:t xml:space="preserve">, </w:t>
+      </w:r>
+      <w:proofErr w:type="spellStart"/>
+      <w:r>
+        <w:rPr>
+          <w:sz w:val="24"/>
+          <w:szCs w:val="24"/>
+          <w:lang w:val="en-US"/>
         </w:rPr>
         <w:t>date_sortie</w:t>
       </w:r>
@@ -185,29 +208,27 @@
         <w:rPr>
           <w:sz w:val="24"/>
           <w:szCs w:val="24"/>
-        </w:rPr>
-        <w:t xml:space="preserve">, poster, plot, </w:t>
-      </w:r>
-      <w:proofErr w:type="spellStart"/>
-      <w:r>
-        <w:rPr>
-          <w:sz w:val="24"/>
-          <w:szCs w:val="24"/>
-        </w:rPr>
-        <w:t>trailer</w:t>
-      </w:r>
-      <w:proofErr w:type="spellEnd"/>
-      <w:r>
-        <w:rPr>
-          <w:sz w:val="24"/>
-          <w:szCs w:val="24"/>
-        </w:rPr>
-        <w:t>, vo</w:t>
-      </w:r>
-      <w:r>
-        <w:rPr>
-          <w:sz w:val="24"/>
-          <w:szCs w:val="24"/>
+          <w:lang w:val="en-US"/>
+        </w:rPr>
+        <w:t xml:space="preserve">, poster, plot, trailer, </w:t>
+      </w:r>
+      <w:proofErr w:type="spellStart"/>
+      <w:proofErr w:type="gramStart"/>
+      <w:r>
+        <w:rPr>
+          <w:sz w:val="24"/>
+          <w:szCs w:val="24"/>
+          <w:lang w:val="en-US"/>
+        </w:rPr>
+        <w:t>vo</w:t>
+      </w:r>
+      <w:proofErr w:type="spellEnd"/>
+      <w:proofErr w:type="gramEnd"/>
+      <w:r>
+        <w:rPr>
+          <w:sz w:val="24"/>
+          <w:szCs w:val="24"/>
+          <w:lang w:val="en-US"/>
         </w:rPr>
         <w:t>)</w:t>
       </w:r>
@@ -217,28 +238,56 @@
         <w:rPr>
           <w:sz w:val="24"/>
           <w:szCs w:val="24"/>
-        </w:rPr>
-      </w:pPr>
-      <w:r>
-        <w:rPr>
-          <w:sz w:val="24"/>
-          <w:szCs w:val="24"/>
-        </w:rPr>
-        <w:t>SCORER</w:t>
+          <w:lang w:val="en-US"/>
+        </w:rPr>
+      </w:pPr>
+      <w:proofErr w:type="gramStart"/>
+      <w:r>
+        <w:rPr>
+          <w:sz w:val="24"/>
+          <w:szCs w:val="24"/>
+          <w:lang w:val="en-US"/>
+        </w:rPr>
+        <w:t>RATING</w:t>
       </w:r>
       <w:r>
         <w:rPr>
           <w:rStyle w:val="CECar"/>
           <w:sz w:val="24"/>
           <w:szCs w:val="24"/>
+          <w:lang w:val="en-US"/>
         </w:rPr>
         <w:t>(</w:t>
       </w:r>
+      <w:proofErr w:type="spellStart"/>
+      <w:proofErr w:type="gramEnd"/>
       <w:r>
         <w:rPr>
           <w:rStyle w:val="CECar"/>
-          <w:sz w:val="24"/>
-          <w:szCs w:val="24"/>
+          <w:i w:val="0"/>
+          <w:sz w:val="24"/>
+          <w:szCs w:val="24"/>
+          <w:lang w:val="en-US"/>
+        </w:rPr>
+        <w:t>id_rating</w:t>
+      </w:r>
+      <w:proofErr w:type="spellEnd"/>
+      <w:r>
+        <w:rPr>
+          <w:rStyle w:val="CECar"/>
+          <w:sz w:val="24"/>
+          <w:szCs w:val="24"/>
+          <w:u w:val="none"/>
+          <w:lang w:val="en-US"/>
+        </w:rPr>
+        <w:t xml:space="preserve">, </w:t>
+      </w:r>
+      <w:r>
+        <w:rPr>
+          <w:rStyle w:val="CECar"/>
+          <w:sz w:val="24"/>
+          <w:szCs w:val="24"/>
+          <w:lang w:val="en-US"/>
         </w:rPr>
         <w:t>#</w:t>
       </w:r>
@@ -248,52 +297,67 @@
           <w:rStyle w:val="CECar"/>
           <w:sz w:val="24"/>
           <w:szCs w:val="24"/>
-        </w:rPr>
-        <w:t>id_utilisateur</w:t>
-      </w:r>
-      <w:proofErr w:type="spellEnd"/>
-      <w:r>
-        <w:rPr>
-          <w:rStyle w:val="CECar"/>
-          <w:sz w:val="24"/>
-          <w:szCs w:val="24"/>
-          <w:u w:val="none"/>
-        </w:rPr>
-        <w:t xml:space="preserve">, </w:t>
-      </w:r>
-      <w:r>
-        <w:rPr>
-          <w:rStyle w:val="CECar"/>
-          <w:sz w:val="24"/>
-          <w:szCs w:val="24"/>
-        </w:rPr>
-        <w:t>#</w:t>
-      </w:r>
-      <w:proofErr w:type="spellStart"/>
-      <w:r>
-        <w:rPr>
-          <w:rStyle w:val="CECar"/>
-          <w:sz w:val="24"/>
-          <w:szCs w:val="24"/>
-        </w:rPr>
-        <w:t>id_video</w:t>
-      </w:r>
-      <w:proofErr w:type="spellEnd"/>
-      <w:r>
-        <w:rPr>
-          <w:rStyle w:val="CECar"/>
-          <w:sz w:val="24"/>
-          <w:szCs w:val="24"/>
-          <w:u w:val="none"/>
-        </w:rPr>
-        <w:t>, note</w:t>
+          <w:lang w:val="en-US"/>
+        </w:rPr>
+        <w:t>id_</w:t>
       </w:r>
       <w:bookmarkStart w:id="0" w:name="_GoBack"/>
       <w:bookmarkEnd w:id="0"/>
       <w:r>
         <w:rPr>
-          <w:sz w:val="24"/>
-          <w:szCs w:val="24"/>
+          <w:rStyle w:val="CECar"/>
+          <w:sz w:val="24"/>
+          <w:szCs w:val="24"/>
+          <w:lang w:val="en-US"/>
+        </w:rPr>
+        <w:t>utilisateur</w:t>
+      </w:r>
+      <w:proofErr w:type="spellEnd"/>
+      <w:r>
+        <w:rPr>
+          <w:rStyle w:val="CECar"/>
+          <w:sz w:val="24"/>
+          <w:szCs w:val="24"/>
+          <w:u w:val="none"/>
+          <w:lang w:val="en-US"/>
+        </w:rPr>
+        <w:t xml:space="preserve">, </w:t>
+      </w:r>
+      <w:r>
+        <w:rPr>
+          <w:rStyle w:val="CECar"/>
+          <w:sz w:val="24"/>
+          <w:szCs w:val="24"/>
+          <w:lang w:val="en-US"/>
+        </w:rPr>
+        <w:t>#</w:t>
+      </w:r>
+      <w:proofErr w:type="spellStart"/>
+      <w:r>
+        <w:rPr>
+          <w:rStyle w:val="CECar"/>
+          <w:sz w:val="24"/>
+          <w:szCs w:val="24"/>
+          <w:lang w:val="en-US"/>
+        </w:rPr>
+        <w:t>id_video</w:t>
+      </w:r>
+      <w:proofErr w:type="spellEnd"/>
+      <w:r>
+        <w:rPr>
+          <w:rStyle w:val="CECar"/>
+          <w:sz w:val="24"/>
+          <w:szCs w:val="24"/>
+          <w:u w:val="none"/>
+          <w:lang w:val="en-US"/>
+        </w:rPr>
+        <w:t>, note</w:t>
+      </w:r>
+      <w:r>
+        <w:rPr>
+          <w:sz w:val="24"/>
+          <w:szCs w:val="24"/>
+          <w:lang w:val="en-US"/>
         </w:rPr>
         <w:t>)</w:t>
       </w:r>
@@ -303,12 +367,14 @@
         <w:rPr>
           <w:sz w:val="24"/>
           <w:szCs w:val="24"/>
-        </w:rPr>
-      </w:pPr>
-      <w:r>
-        <w:rPr>
-          <w:sz w:val="24"/>
-          <w:szCs w:val="24"/>
+          <w:lang w:val="en-US"/>
+        </w:rPr>
+      </w:pPr>
+      <w:r>
+        <w:rPr>
+          <w:sz w:val="24"/>
+          <w:szCs w:val="24"/>
+          <w:lang w:val="en-US"/>
         </w:rPr>
         <w:t>FILM (</w:t>
       </w:r>
@@ -317,6 +383,7 @@
           <w:rStyle w:val="CECPCar"/>
           <w:sz w:val="24"/>
           <w:szCs w:val="24"/>
+          <w:lang w:val="en-US"/>
         </w:rPr>
         <w:t>#</w:t>
       </w:r>
@@ -326,6 +393,7 @@
           <w:rStyle w:val="CECPCar"/>
           <w:sz w:val="24"/>
           <w:szCs w:val="24"/>
+          <w:lang w:val="en-US"/>
         </w:rPr>
         <w:t>id_video</w:t>
       </w:r>
@@ -334,13 +402,25 @@
         <w:rPr>
           <w:sz w:val="24"/>
           <w:szCs w:val="24"/>
-        </w:rPr>
-        <w:t>, durée</w:t>
-      </w:r>
-      <w:r>
-        <w:rPr>
-          <w:sz w:val="24"/>
-          <w:szCs w:val="24"/>
+          <w:lang w:val="en-US"/>
+        </w:rPr>
+        <w:t xml:space="preserve">, </w:t>
+      </w:r>
+      <w:proofErr w:type="spellStart"/>
+      <w:r>
+        <w:rPr>
+          <w:sz w:val="24"/>
+          <w:szCs w:val="24"/>
+          <w:lang w:val="en-US"/>
+        </w:rPr>
+        <w:t>durée</w:t>
+      </w:r>
+      <w:proofErr w:type="spellEnd"/>
+      <w:r>
+        <w:rPr>
+          <w:sz w:val="24"/>
+          <w:szCs w:val="24"/>
+          <w:lang w:val="en-US"/>
         </w:rPr>
         <w:t>)</w:t>
       </w:r>

</xml_diff>